<commit_message>
adding test 13 jpg
</commit_message>
<xml_diff>
--- a/OplossingTesten/testHoofdstuk13/OpgaveTestHoofdstuk13.docx
+++ b/OplossingTesten/testHoofdstuk13/OpgaveTestHoofdstuk13.docx
@@ -897,7 +897,7 @@
         <w:br/>
         <w:t xml:space="preserve">2) geef het aantal dagen tot de eerste wel verdiende vakantie 20/04/2019.</w:t>
         <w:br/>
-        <w:t xml:space="preserve">3) Bereken de dag waarop het begin van de zomer start(21 juni) dit jaar.</w:t>
+        <w:t xml:space="preserve">3) Bereken de dag can de week waarop het begin van de zomer start(21 juni) dit jaar.</w:t>
       </w:r>
     </w:p>
     <w:p>
@@ -1028,6 +1028,17 @@
           <w:shd w:fill="auto" w:val="clear"/>
         </w:rPr>
       </w:pPr>
+      <w:r>
+        <w:rPr>
+          <w:rFonts w:ascii="Calibri" w:hAnsi="Calibri" w:cs="Calibri" w:eastAsia="Calibri"/>
+          <w:color w:val="000000"/>
+          <w:spacing w:val="0"/>
+          <w:position w:val="0"/>
+          <w:sz w:val="20"/>
+          <w:shd w:fill="auto" w:val="clear"/>
+        </w:rPr>
+        <w:t xml:space="preserve"> </w:t>
+      </w:r>
     </w:p>
     <w:p>
       <w:pPr>

</xml_diff>

<commit_message>
adding chapter 14 + solution test C13
</commit_message>
<xml_diff>
--- a/OplossingTesten/testHoofdstuk13/OpgaveTestHoofdstuk13.docx
+++ b/OplossingTesten/testHoofdstuk13/OpgaveTestHoofdstuk13.docx
@@ -44,8 +44,8 @@
               </w:rPr>
             </w:pPr>
             <w:r>
-              <w:object w:dxaOrig="3766" w:dyaOrig="1214">
-                <v:rect xmlns:o="urn:schemas-microsoft-com:office:office" xmlns:v="urn:schemas-microsoft-com:vml" id="rectole0000000000" style="width:188.300000pt;height:60.700000pt" o:preferrelative="t" o:ole="">
+              <w:object w:dxaOrig="3847" w:dyaOrig="1255">
+                <v:rect xmlns:o="urn:schemas-microsoft-com:office:office" xmlns:v="urn:schemas-microsoft-com:vml" id="rectole0000000000" style="width:192.350000pt;height:62.750000pt" o:preferrelative="t" o:ole="">
                   <o:lock v:ext="edit"/>
                   <v:imagedata xmlns:r="http://schemas.openxmlformats.org/officeDocument/2006/relationships" r:id="docRId1" o:title=""/>
                 </v:rect>
@@ -895,7 +895,7 @@
         </w:rPr>
         <w:t xml:space="preserve">1) geef het aantal dagen tussen nu en het begin van de opleiding 28/01/2019.</w:t>
         <w:br/>
-        <w:t xml:space="preserve">2) geef het aantal dagen tot de eerste wel verdiende vakantie 20/04/2019.</w:t>
+        <w:t xml:space="preserve">2) geef het aantal dagen van nu tot de eerste wel verdiende vakantie 20/04/2019.</w:t>
         <w:br/>
         <w:t xml:space="preserve">3) Bereken de dag can de week waarop het begin van de zomer start(21 juni) dit jaar.</w:t>
       </w:r>
@@ -904,7 +904,7 @@
       <w:pPr>
         <w:numPr>
           <w:ilvl w:val="0"/>
-          <w:numId w:val="17"/>
+          <w:numId w:val="16"/>
         </w:numPr>
         <w:tabs>
           <w:tab w:val="left" w:pos="8222" w:leader="none"/>
@@ -1011,7 +1011,7 @@
           <w:sz w:val="20"/>
           <w:shd w:fill="auto" w:val="clear"/>
         </w:rPr>
-        <w:t xml:space="preserve">In de main is frietkot aan gemaakt en dit obkect voert De methode MakeOrders uit. Hierin worden 4 private methodes aan geroepen. Vul deze deze methodes aan.</w:t>
+        <w:t xml:space="preserve">In de main is frietkot aan gemaakt en dit object voert De methode MakeOrders uit. Hierin worden 4 private methodes aan geroepen. Vul deze deze methodes aan.</w:t>
       </w:r>
     </w:p>
     <w:p>
@@ -1104,7 +1104,7 @@
           <w:sz w:val="20"/>
           <w:shd w:fill="auto" w:val="clear"/>
         </w:rPr>
-        <w:t xml:space="preserve">Deze methode roept 3 private methodes aan die elk een eigen Order aanmaken.</w:t>
+        <w:t xml:space="preserve">Deze methode roept 4 private methodes aan die elk een eigen Order object aanmaken.</w:t>
       </w:r>
     </w:p>
     <w:p>
@@ -1220,7 +1220,7 @@
         </w:rPr>
         <w:tab/>
         <w:tab/>
-        <w:t xml:space="preserve">Family pak, maynaise saus, maynaise saus, ketchup saus, water, soda, soda, soda</w:t>
+        <w:t xml:space="preserve">Family pak, mayonaise saus, mayonaise saus, ketchup saus, water, soda, soda, soda</w:t>
       </w:r>
     </w:p>
     <w:p>
@@ -1541,7 +1541,7 @@
   <w:num w:numId="14">
     <w:abstractNumId w:val="6"/>
   </w:num>
-  <w:num w:numId="17">
+  <w:num w:numId="16">
     <w:abstractNumId w:val="0"/>
   </w:num>
 </w:numbering>

</xml_diff>